<commit_message>
Updating on Chapter 1 and 13. Update cover page with ISBN.
</commit_message>
<xml_diff>
--- a/cover.docx
+++ b/cover.docx
@@ -434,16 +434,6 @@
         <w:jc w:val="center"/>
         <w:rPr>
           <w:caps/>
-          <w:sz w:val="52"/>
-          <w:szCs w:val="52"/>
-        </w:rPr>
-      </w:pPr>
-    </w:p>
-    <w:p>
-      <w:pPr>
-        <w:jc w:val="center"/>
-        <w:rPr>
-          <w:caps/>
           <w:sz w:val="36"/>
           <w:szCs w:val="36"/>
         </w:rPr>
@@ -471,24 +461,6 @@
           <w:lang w:val="en-US"/>
         </w:rPr>
       </w:pPr>
-      <w:r>
-        <w:rPr>
-          <w:noProof/>
-          <w:color w:val="FF0000"/>
-          <w:sz w:val="40"/>
-          <w:szCs w:val="40"/>
-        </w:rPr>
-        <w:t>Egyetemi logó</w:t>
-      </w:r>
-      <w:r>
-        <w:rPr>
-          <w:noProof/>
-          <w:color w:val="FF0000"/>
-          <w:sz w:val="40"/>
-          <w:szCs w:val="40"/>
-        </w:rPr>
-        <w:t xml:space="preserve"> kell ide</w:t>
-      </w:r>
     </w:p>
     <w:p>
       <w:pPr>
@@ -786,52 +758,64 @@
       <w:pPr>
         <w:jc w:val="center"/>
         <w:rPr>
-          <w:color w:val="FF0000"/>
-          <w:sz w:val="22"/>
-          <w:szCs w:val="22"/>
-        </w:rPr>
-      </w:pPr>
-      <w:r>
-        <w:rPr>
-          <w:color w:val="FF0000"/>
+          <w:sz w:val="22"/>
+          <w:szCs w:val="22"/>
+        </w:rPr>
+      </w:pPr>
+      <w:r>
+        <w:rPr>
           <w:sz w:val="22"/>
           <w:szCs w:val="22"/>
         </w:rPr>
         <w:t>Tördelés, grafikai kivitelezés:</w:t>
       </w:r>
-    </w:p>
-    <w:p>
-      <w:pPr>
-        <w:jc w:val="center"/>
-        <w:rPr>
-          <w:sz w:val="22"/>
-          <w:szCs w:val="22"/>
-        </w:rPr>
-      </w:pPr>
-    </w:p>
-    <w:p>
-      <w:pPr>
-        <w:jc w:val="center"/>
-        <w:rPr>
-          <w:sz w:val="22"/>
-          <w:szCs w:val="22"/>
-        </w:rPr>
-      </w:pPr>
-    </w:p>
-    <w:p>
-      <w:pPr>
-        <w:jc w:val="center"/>
-        <w:rPr>
-          <w:sz w:val="22"/>
-          <w:szCs w:val="22"/>
-        </w:rPr>
-      </w:pPr>
-      <w:r>
-        <w:rPr>
-          <w:sz w:val="22"/>
-          <w:szCs w:val="22"/>
-        </w:rPr>
-        <w:t>ISBN</w:t>
+      <w:r>
+        <w:rPr>
+          <w:sz w:val="22"/>
+          <w:szCs w:val="22"/>
+        </w:rPr>
+        <w:t xml:space="preserve"> Kovács László</w:t>
+      </w:r>
+    </w:p>
+    <w:p>
+      <w:pPr>
+        <w:jc w:val="center"/>
+        <w:rPr>
+          <w:sz w:val="22"/>
+          <w:szCs w:val="22"/>
+        </w:rPr>
+      </w:pPr>
+    </w:p>
+    <w:p>
+      <w:pPr>
+        <w:jc w:val="center"/>
+        <w:rPr>
+          <w:sz w:val="22"/>
+          <w:szCs w:val="22"/>
+        </w:rPr>
+      </w:pPr>
+    </w:p>
+    <w:p>
+      <w:pPr>
+        <w:jc w:val="center"/>
+        <w:rPr>
+          <w:sz w:val="22"/>
+          <w:szCs w:val="22"/>
+        </w:rPr>
+      </w:pPr>
+      <w:r>
+        <w:rPr>
+          <w:sz w:val="22"/>
+          <w:szCs w:val="22"/>
+        </w:rPr>
+        <w:t>ISBN 978-963-503-974-</w:t>
+      </w:r>
+      <w:r>
+        <w:rPr>
+          <w:sz w:val="22"/>
+          <w:szCs w:val="22"/>
+        </w:rPr>
+        <w:t>6</w:t>
       </w:r>
     </w:p>
     <w:p>
@@ -888,41 +872,24 @@
           <w:szCs w:val="40"/>
         </w:rPr>
       </w:pPr>
-      <w:r>
-        <w:rPr>
-          <w:noProof/>
-          <w:color w:val="FF0000"/>
-          <w:sz w:val="40"/>
-          <w:szCs w:val="40"/>
-        </w:rPr>
-        <w:t>Egyetemi logó</w:t>
-      </w:r>
-      <w:r>
-        <w:rPr>
-          <w:noProof/>
-          <w:color w:val="FF0000"/>
-          <w:sz w:val="40"/>
-          <w:szCs w:val="40"/>
-        </w:rPr>
-        <w:t xml:space="preserve"> kell ide</w:t>
-      </w:r>
-    </w:p>
-    <w:p>
-      <w:pPr>
-        <w:jc w:val="center"/>
-        <w:rPr>
-          <w:rFonts w:asciiTheme="majorHAnsi" w:hAnsiTheme="majorHAnsi"/>
-          <w:sz w:val="32"/>
-          <w:szCs w:val="32"/>
-        </w:rPr>
-      </w:pPr>
-    </w:p>
-    <w:p>
-      <w:pPr>
-        <w:jc w:val="center"/>
-        <w:rPr>
-          <w:sz w:val="22"/>
-          <w:szCs w:val="22"/>
+    </w:p>
+    <w:p>
+      <w:pPr>
+        <w:jc w:val="center"/>
+        <w:rPr>
+          <w:caps/>
+          <w:sz w:val="36"/>
+          <w:szCs w:val="36"/>
+        </w:rPr>
+      </w:pPr>
+    </w:p>
+    <w:p>
+      <w:pPr>
+        <w:jc w:val="center"/>
+        <w:rPr>
+          <w:caps/>
+          <w:sz w:val="36"/>
+          <w:szCs w:val="36"/>
         </w:rPr>
       </w:pPr>
     </w:p>

</xml_diff>